<commit_message>
deleted redundant folders + consolidated to final analysis to be renamed
</commit_message>
<xml_diff>
--- a/Final Analysis - Dominic Ashill.docx
+++ b/Final Analysis - Dominic Ashill.docx
@@ -1,6 +1,6 @@
 
 <file path=word/document.xml><?xml version="1.0" encoding="utf-8"?>
-<w:document xmlns:wpc="http://schemas.microsoft.com/office/word/2010/wordprocessingCanvas" xmlns:cx="http://schemas.microsoft.com/office/drawing/2014/chartex" xmlns:cx1="http://schemas.microsoft.com/office/drawing/2015/9/8/chartex" xmlns:cx2="http://schemas.microsoft.com/office/drawing/2015/10/21/chartex" xmlns:mc="http://schemas.openxmlformats.org/markup-compatibility/2006" xmlns:o="urn:schemas-microsoft-com:office:office" xmlns:r="http://schemas.openxmlformats.org/officeDocument/2006/relationships" xmlns:m="http://schemas.openxmlformats.org/officeDocument/2006/math" xmlns:v="urn:schemas-microsoft-com:vml" xmlns:wp14="http://schemas.microsoft.com/office/word/2010/wordprocessingDrawing" xmlns:wp="http://schemas.openxmlformats.org/drawingml/2006/wordprocessingDrawing" xmlns:w10="urn:schemas-microsoft-com:office:word" xmlns:w="http://schemas.openxmlformats.org/wordprocessingml/2006/main" xmlns:w14="http://schemas.microsoft.com/office/word/2010/wordml" xmlns:w15="http://schemas.microsoft.com/office/word/2012/wordml" xmlns:w16se="http://schemas.microsoft.com/office/word/2015/wordml/symex" xmlns:wpg="http://schemas.microsoft.com/office/word/2010/wordprocessingGroup" xmlns:wpi="http://schemas.microsoft.com/office/word/2010/wordprocessingInk" xmlns:wne="http://schemas.microsoft.com/office/word/2006/wordml" xmlns:wps="http://schemas.microsoft.com/office/word/2010/wordprocessingShape" mc:Ignorable="w14 w15 w16se wp14">
+<w:document xmlns:wpc="http://schemas.microsoft.com/office/word/2010/wordprocessingCanvas" xmlns:cx="http://schemas.microsoft.com/office/drawing/2014/chartex" xmlns:cx1="http://schemas.microsoft.com/office/drawing/2015/9/8/chartex" xmlns:cx2="http://schemas.microsoft.com/office/drawing/2015/10/21/chartex" xmlns:cx3="http://schemas.microsoft.com/office/drawing/2016/5/9/chartex" xmlns:cx4="http://schemas.microsoft.com/office/drawing/2016/5/10/chartex" xmlns:cx5="http://schemas.microsoft.com/office/drawing/2016/5/11/chartex" xmlns:mc="http://schemas.openxmlformats.org/markup-compatibility/2006" xmlns:o="urn:schemas-microsoft-com:office:office" xmlns:r="http://schemas.openxmlformats.org/officeDocument/2006/relationships" xmlns:m="http://schemas.openxmlformats.org/officeDocument/2006/math" xmlns:v="urn:schemas-microsoft-com:vml" xmlns:wp14="http://schemas.microsoft.com/office/word/2010/wordprocessingDrawing" xmlns:wp="http://schemas.openxmlformats.org/drawingml/2006/wordprocessingDrawing" xmlns:w10="urn:schemas-microsoft-com:office:word" xmlns:w="http://schemas.openxmlformats.org/wordprocessingml/2006/main" xmlns:w14="http://schemas.microsoft.com/office/word/2010/wordml" xmlns:w15="http://schemas.microsoft.com/office/word/2012/wordml" xmlns:w16se="http://schemas.microsoft.com/office/word/2015/wordml/symex" xmlns:wpg="http://schemas.microsoft.com/office/word/2010/wordprocessingGroup" xmlns:wpi="http://schemas.microsoft.com/office/word/2010/wordprocessingInk" xmlns:wne="http://schemas.microsoft.com/office/word/2006/wordml" xmlns:wps="http://schemas.microsoft.com/office/word/2010/wordprocessingShape" mc:Ignorable="w14 w15 w16se wp14">
   <w:body>
     <w:p>
       <w:r>
@@ -367,23 +367,7 @@
     </w:p>
     <w:p>
       <w:r>
-        <w:t xml:space="preserve">However, some games go into more detail about tanks whilst still retaining infantry combat. They may simulate different ammunition choices, armour angling, shell ballistics and multiple </w:t>
-      </w:r>
-      <w:proofErr w:type="spellStart"/>
-      <w:r>
-        <w:t>mannable</w:t>
-      </w:r>
-      <w:proofErr w:type="spellEnd"/>
-      <w:r>
-        <w:t xml:space="preserve"> crew positions, but they often only select a few of these things. One good example is the Armed Assault series of games. Multiple crew positions can be manned in a tank, with the other positions being occupied by either AI units, other players when online, or empty. Additionally, “turning out” of the vehicle is simulated, different ammunition choices for different situations are present, and different parts of the vehicle can be damaged to the point of non-function, like the tracks and turret. However, the damage modelling is still simplistic, with the status of the vehicle still mostly being decided by </w:t>
-      </w:r>
-      <w:proofErr w:type="spellStart"/>
-      <w:r>
-        <w:t>hitpoints</w:t>
-      </w:r>
-      <w:proofErr w:type="spellEnd"/>
-      <w:r>
-        <w:t>, and the vehicles not having modelled interiors. Whilst the ballistics of the rounds themselves are simulated to a good degree, the interaction between the vehicle and incoming projectiles is quite simple – if the round can penetrate the tank, which has a single armour value, then damage will be dealt, with module damage perhaps occurring if the round strikes lucky.</w:t>
+        <w:t>However, some games go into more detail about tanks whilst still retaining infantry combat. They may simulate different ammunition choices, armour angling, shell ballistics and multiple mannable crew positions, but they often only select a few of these things. One good example is the Armed Assault series of games. Multiple crew positions can be manned in a tank, with the other positions being occupied by either AI units, other players when online, or empty. Additionally, “turning out” of the vehicle is simulated, different ammunition choices for different situations are present, and different parts of the vehicle can be damaged to the point of non-function, like the tracks and turret. However, the damage modelling is still simplistic, with the status of the vehicle still mostly being decided by hitpoints, and the vehicles not having modelled interiors. Whilst the ballistics of the rounds themselves are simulated to a good degree, the interaction between the vehicle and incoming projectiles is quite simple – if the round can penetrate the tank, which has a single armour value, then damage will be dealt, with module damage perhaps occurring if the round strikes lucky.</w:t>
       </w:r>
       <w:r>
         <w:t xml:space="preserve"> It is to be noted in figure 2 that the gunsight is shown – it is a flat 2d plane, with no way to actually interact with the interior of the vehicle.</w:t>
@@ -468,48 +452,10 @@
           <w:sz w:val="18"/>
           <w:szCs w:val="18"/>
         </w:rPr>
-        <w:t xml:space="preserve">Looking down the gunsight of a </w:t>
-      </w:r>
-      <w:proofErr w:type="spellStart"/>
-      <w:r>
-        <w:rPr>
-          <w:i/>
-          <w:sz w:val="18"/>
-          <w:szCs w:val="18"/>
-        </w:rPr>
-        <w:t>Merkava</w:t>
-      </w:r>
-      <w:proofErr w:type="spellEnd"/>
-      <w:r>
-        <w:rPr>
-          <w:i/>
-          <w:sz w:val="18"/>
-          <w:szCs w:val="18"/>
-        </w:rPr>
-        <w:t xml:space="preserve"> main battle tank in </w:t>
-      </w:r>
-      <w:proofErr w:type="spellStart"/>
-      <w:r>
-        <w:rPr>
-          <w:i/>
-          <w:sz w:val="18"/>
-          <w:szCs w:val="18"/>
-        </w:rPr>
-        <w:t>Arma</w:t>
-      </w:r>
-      <w:proofErr w:type="spellEnd"/>
-      <w:r>
-        <w:rPr>
-          <w:i/>
-          <w:sz w:val="18"/>
-          <w:szCs w:val="18"/>
-        </w:rPr>
-        <w:t xml:space="preserve"> 3. The screenshot is taken whilst in the gunner’s position, with a player commander and driver potentially being in the vehicle as well. Notice the icons on the top left representing the damage state of various parts of the vehicle like the tracks and gun. (2)</w:t>
-      </w:r>
-    </w:p>
-    <w:p>
-      <w:bookmarkStart w:id="0" w:name="_GoBack"/>
-      <w:bookmarkEnd w:id="0"/>
+        <w:t>Looking down the gunsight of a Merkava main battle tank in Arma 3. The screenshot is taken whilst in the gunner’s position, with a player commander and driver potentially being in the vehicle as well. Notice the icons on the top left representing the damage state of various parts of the vehicle like the tracks and gun. (2)</w:t>
+      </w:r>
+    </w:p>
+    <w:p>
       <w:r>
         <w:t>In contrast to the games listed above, some games are specifically designed to be based around tanks. These games mostly discard the infantry aspect of warfare and focus exclusively on vehicles. War Thunder does exactly this. It has realistic armour and vehicle modelling, well-simulated round ballistics, suspension, engine and gearbox simulation, crew simulation, and extremely good interaction with the game world</w:t>
       </w:r>
@@ -613,15 +559,7 @@
     </w:p>
     <w:p>
       <w:r>
-        <w:t xml:space="preserve">Despite the overwhelming majority of games featuring tanks being survey-style (meaning simulating a large </w:t>
-      </w:r>
-      <w:proofErr w:type="gramStart"/>
-      <w:r>
-        <w:t>amount</w:t>
-      </w:r>
-      <w:proofErr w:type="gramEnd"/>
-      <w:r>
-        <w:t xml:space="preserve"> of vehicles to a limited degree of accuracy), some tank games have been study-style</w:t>
+        <w:t>Despite the overwhelming majority of games featuring tanks being survey-style (meaning simulating a large amount of vehicles to a limited degree of accuracy), some tank games have been study-style</w:t>
       </w:r>
       <w:r>
         <w:t xml:space="preserve"> (simulating one or a couple of vehicles to a very high level of accuracy)</w:t>
@@ -633,15 +571,7 @@
         <w:t>pe is Steel Beasts Pro PE. It is</w:t>
       </w:r>
       <w:r>
-        <w:t xml:space="preserve"> the commercial version of simulators used by real-world militaries to train tank crews. Everything is simulated, from vehicle optics to </w:t>
-      </w:r>
-      <w:proofErr w:type="gramStart"/>
-      <w:r>
-        <w:t>round</w:t>
-      </w:r>
-      <w:proofErr w:type="gramEnd"/>
-      <w:r>
-        <w:t xml:space="preserve"> penetration, and most importantly, the player is inside a vehicle with a modelled interior</w:t>
+        <w:t xml:space="preserve"> the commercial version of simulators used by real-world militaries to train tank crews. Everything is simulated, from vehicle optics to round penetration, and most importantly, the player is inside a vehicle with a modelled interior</w:t>
       </w:r>
       <w:r>
         <w:t xml:space="preserve"> (as shown in figure 4)</w:t>
@@ -913,15 +843,7 @@
         </w:numPr>
       </w:pPr>
       <w:r>
-        <w:t xml:space="preserve">Would you prefer the game to be more realistic or more </w:t>
-      </w:r>
-      <w:proofErr w:type="spellStart"/>
-      <w:r>
-        <w:t>arcadey</w:t>
-      </w:r>
-      <w:proofErr w:type="spellEnd"/>
-      <w:r>
-        <w:t>?</w:t>
+        <w:t>Would you prefer the game to be more realistic or more arcadey?</w:t>
       </w:r>
     </w:p>
     <w:p>
@@ -937,13 +859,8 @@
         <w:pStyle w:val="ListParagraph"/>
       </w:pPr>
       <w:r>
-        <w:t>-</w:t>
-      </w:r>
-      <w:proofErr w:type="spellStart"/>
-      <w:r>
-        <w:t>Arcadey</w:t>
-      </w:r>
-      <w:proofErr w:type="spellEnd"/>
+        <w:t>-Arcadey</w:t>
+      </w:r>
     </w:p>
     <w:p/>
     <w:p>
@@ -968,39 +885,7 @@
         <w:t xml:space="preserve">Here all the responses are compiled into </w:t>
       </w:r>
       <w:r>
-        <w:t xml:space="preserve">results. Frequency of results for yes or no questions are shown in parenthesis, and all long answer questions are shown. The four tank game players whom I asked to fill out this questionnaire have agreed to be my user group for this project, and their names follow: Tom Key, Julius </w:t>
-      </w:r>
-      <w:proofErr w:type="spellStart"/>
-      <w:r>
-        <w:t>Salonen</w:t>
-      </w:r>
-      <w:proofErr w:type="spellEnd"/>
-      <w:r>
-        <w:t xml:space="preserve">, </w:t>
-      </w:r>
-      <w:proofErr w:type="spellStart"/>
-      <w:r>
-        <w:t>Kalle</w:t>
-      </w:r>
-      <w:proofErr w:type="spellEnd"/>
-      <w:r>
-        <w:t xml:space="preserve"> </w:t>
-      </w:r>
-      <w:proofErr w:type="spellStart"/>
-      <w:r>
-        <w:t>Toukonen</w:t>
-      </w:r>
-      <w:proofErr w:type="spellEnd"/>
-      <w:r>
-        <w:t xml:space="preserve">, and Anders </w:t>
-      </w:r>
-      <w:proofErr w:type="spellStart"/>
-      <w:r>
-        <w:t>Svensson</w:t>
-      </w:r>
-      <w:proofErr w:type="spellEnd"/>
-      <w:r>
-        <w:t>.</w:t>
+        <w:t>results. Frequency of results for yes or no questions are shown in parenthesis, and all long answer questions are shown. The four tank game players whom I asked to fill out this questionnaire have agreed to be my user group for this project, and their names follow: Tom Key, Julius Salonen, Kalle Toukonen, and Anders Svensson.</w:t>
       </w:r>
     </w:p>
     <w:p>
@@ -1064,49 +949,21 @@
           <w:lang w:eastAsia="en-GB"/>
         </w:rPr>
       </w:pPr>
-      <w:proofErr w:type="spellStart"/>
-      <w:r>
-        <w:rPr>
-          <w:rFonts w:eastAsia="Times New Roman" w:cs="Helvetica"/>
-          <w:color w:val="000000"/>
-          <w:lang w:eastAsia="en-GB"/>
-        </w:rPr>
-        <w:t>Armored</w:t>
-      </w:r>
-      <w:proofErr w:type="spellEnd"/>
-      <w:r>
-        <w:rPr>
-          <w:rFonts w:eastAsia="Times New Roman" w:cs="Helvetica"/>
-          <w:color w:val="000000"/>
-          <w:lang w:eastAsia="en-GB"/>
-        </w:rPr>
-        <w:t xml:space="preserve"> Warfa</w:t>
-      </w:r>
-      <w:r>
-        <w:rPr>
-          <w:rFonts w:eastAsia="Times New Roman" w:cs="Helvetica"/>
-          <w:color w:val="000000"/>
-          <w:lang w:eastAsia="en-GB"/>
-        </w:rPr>
-        <w:t xml:space="preserve">re, World of Tanks, </w:t>
-      </w:r>
-      <w:proofErr w:type="spellStart"/>
-      <w:r>
-        <w:rPr>
-          <w:rFonts w:eastAsia="Times New Roman" w:cs="Helvetica"/>
-          <w:color w:val="000000"/>
-          <w:lang w:eastAsia="en-GB"/>
-        </w:rPr>
-        <w:t>Arma</w:t>
-      </w:r>
-      <w:proofErr w:type="spellEnd"/>
-      <w:r>
-        <w:rPr>
-          <w:rFonts w:eastAsia="Times New Roman" w:cs="Helvetica"/>
-          <w:color w:val="000000"/>
-          <w:lang w:eastAsia="en-GB"/>
-        </w:rPr>
-        <w:t xml:space="preserve"> &amp; Operation Flashpoint</w:t>
+      <w:r>
+        <w:rPr>
+          <w:rFonts w:eastAsia="Times New Roman" w:cs="Helvetica"/>
+          <w:color w:val="000000"/>
+          <w:lang w:eastAsia="en-GB"/>
+        </w:rPr>
+        <w:t>Armored Warfa</w:t>
+      </w:r>
+      <w:r>
+        <w:rPr>
+          <w:rFonts w:eastAsia="Times New Roman" w:cs="Helvetica"/>
+          <w:color w:val="000000"/>
+          <w:lang w:eastAsia="en-GB"/>
+        </w:rPr>
+        <w:t>re, World of Tanks, Arma &amp; Operation Flashpoint</w:t>
       </w:r>
     </w:p>
     <w:p>
@@ -1129,41 +986,13 @@
           <w:lang w:eastAsia="en-GB"/>
         </w:rPr>
       </w:pPr>
-      <w:proofErr w:type="spellStart"/>
-      <w:r>
-        <w:rPr>
-          <w:rFonts w:eastAsia="Times New Roman" w:cs="Helvetica"/>
-          <w:color w:val="000000"/>
-          <w:lang w:eastAsia="en-GB"/>
-        </w:rPr>
-        <w:t>Arma</w:t>
-      </w:r>
-      <w:proofErr w:type="spellEnd"/>
-      <w:r>
-        <w:rPr>
-          <w:rFonts w:eastAsia="Times New Roman" w:cs="Helvetica"/>
-          <w:color w:val="000000"/>
-          <w:lang w:eastAsia="en-GB"/>
-        </w:rPr>
-        <w:t xml:space="preserve"> series, World of Tanks, </w:t>
-      </w:r>
-      <w:proofErr w:type="spellStart"/>
-      <w:r>
-        <w:rPr>
-          <w:rFonts w:eastAsia="Times New Roman" w:cs="Helvetica"/>
-          <w:color w:val="000000"/>
-          <w:lang w:eastAsia="en-GB"/>
-        </w:rPr>
-        <w:t>Armored</w:t>
-      </w:r>
-      <w:proofErr w:type="spellEnd"/>
-      <w:r>
-        <w:rPr>
-          <w:rFonts w:eastAsia="Times New Roman" w:cs="Helvetica"/>
-          <w:color w:val="000000"/>
-          <w:lang w:eastAsia="en-GB"/>
-        </w:rPr>
-        <w:t xml:space="preserve"> Warfare, War Thunder, Tokyo Wars</w:t>
+      <w:r>
+        <w:rPr>
+          <w:rFonts w:eastAsia="Times New Roman" w:cs="Helvetica"/>
+          <w:color w:val="000000"/>
+          <w:lang w:eastAsia="en-GB"/>
+        </w:rPr>
+        <w:t>Arma series, World of Tanks, Armored Warfare, War Thunder, Tokyo Wars</w:t>
       </w:r>
       <w:r>
         <w:rPr>
@@ -1206,10 +1035,278 @@
           <w:szCs w:val="20"/>
           <w:lang w:eastAsia="en-GB"/>
         </w:rPr>
-        <w:t xml:space="preserve">Red Orchestra 2, </w:t>
-      </w:r>
-      <w:proofErr w:type="spellStart"/>
-      <w:r>
+        <w:t>Red Orchestra 2, ArmA 2 and 3, War Thunder, World of Tanks</w:t>
+      </w:r>
+    </w:p>
+    <w:p/>
+    <w:p/>
+    <w:p/>
+    <w:p>
+      <w:r>
+        <w:t xml:space="preserve">3) </w:t>
+      </w:r>
+      <w:r>
+        <w:t>Did you particularly like any of the features of the games you played as they pertain to tanks?</w:t>
+      </w:r>
+    </w:p>
+    <w:p>
+      <w:pPr>
+        <w:shd w:val="clear" w:color="auto" w:fill="EDE7F6"/>
+        <w:spacing w:after="0" w:line="263" w:lineRule="atLeast"/>
+        <w:rPr>
+          <w:rFonts w:eastAsia="Times New Roman" w:cs="Helvetica"/>
+          <w:color w:val="000000"/>
+          <w:lang w:eastAsia="en-GB"/>
+        </w:rPr>
+      </w:pPr>
+      <w:r>
+        <w:rPr>
+          <w:rFonts w:eastAsia="Times New Roman" w:cs="Helvetica"/>
+          <w:color w:val="000000"/>
+          <w:lang w:eastAsia="en-GB"/>
+        </w:rPr>
+        <w:t xml:space="preserve">Vehicle Handling </w:t>
+      </w:r>
+      <w:r>
+        <w:rPr>
+          <w:rFonts w:eastAsia="Times New Roman" w:cs="Helvetica"/>
+          <w:color w:val="000000"/>
+          <w:lang w:eastAsia="en-GB"/>
+        </w:rPr>
+        <w:t xml:space="preserve">&amp; </w:t>
+      </w:r>
+      <w:r>
+        <w:rPr>
+          <w:rFonts w:eastAsia="Times New Roman" w:cs="Helvetica"/>
+          <w:color w:val="000000"/>
+          <w:lang w:eastAsia="en-GB"/>
+        </w:rPr>
+        <w:t>Sound</w:t>
+      </w:r>
+    </w:p>
+    <w:p>
+      <w:pPr>
+        <w:shd w:val="clear" w:color="auto" w:fill="EDE7F6"/>
+        <w:spacing w:after="0" w:line="263" w:lineRule="atLeast"/>
+        <w:rPr>
+          <w:rFonts w:eastAsia="Times New Roman" w:cs="Helvetica"/>
+          <w:color w:val="000000"/>
+          <w:lang w:eastAsia="en-GB"/>
+        </w:rPr>
+      </w:pPr>
+    </w:p>
+    <w:p>
+      <w:pPr>
+        <w:spacing w:after="0" w:line="263" w:lineRule="atLeast"/>
+        <w:rPr>
+          <w:rFonts w:eastAsia="Times New Roman" w:cs="Helvetica"/>
+          <w:color w:val="000000"/>
+          <w:lang w:eastAsia="en-GB"/>
+        </w:rPr>
+      </w:pPr>
+      <w:r>
+        <w:rPr>
+          <w:rFonts w:eastAsia="Times New Roman" w:cs="Helvetica"/>
+          <w:color w:val="000000"/>
+          <w:lang w:eastAsia="en-GB"/>
+        </w:rPr>
+        <w:t>Cookoffs are very satisfying, both the turret flip kind and the slower burn kind. Smoke clouds billowing out of burning vehicles for some time like in Wargame: European Escalation is great. Tanks having more weak spots than just general front/side/back armor is nice, as is being able to damage subsystems and individual crew.</w:t>
+      </w:r>
+    </w:p>
+    <w:p>
+      <w:pPr>
+        <w:shd w:val="clear" w:color="auto" w:fill="EDE7F6"/>
+        <w:spacing w:after="0" w:line="263" w:lineRule="atLeast"/>
+        <w:rPr>
+          <w:rFonts w:eastAsia="Times New Roman" w:cs="Helvetica"/>
+          <w:color w:val="000000"/>
+          <w:lang w:eastAsia="en-GB"/>
+        </w:rPr>
+      </w:pPr>
+    </w:p>
+    <w:p>
+      <w:pPr>
+        <w:spacing w:after="0" w:line="263" w:lineRule="atLeast"/>
+        <w:rPr>
+          <w:rFonts w:eastAsia="Times New Roman" w:cs="Helvetica"/>
+          <w:color w:val="000000"/>
+          <w:lang w:eastAsia="en-GB"/>
+        </w:rPr>
+      </w:pPr>
+      <w:r>
+        <w:rPr>
+          <w:rFonts w:eastAsia="Times New Roman" w:cs="Helvetica"/>
+          <w:color w:val="000000"/>
+          <w:lang w:eastAsia="en-GB"/>
+        </w:rPr>
+        <w:t>R</w:t>
+      </w:r>
+      <w:r>
+        <w:rPr>
+          <w:rFonts w:eastAsia="Times New Roman" w:cs="Helvetica"/>
+          <w:color w:val="000000"/>
+          <w:lang w:eastAsia="en-GB"/>
+        </w:rPr>
+        <w:t xml:space="preserve">ed </w:t>
+      </w:r>
+      <w:r>
+        <w:rPr>
+          <w:rFonts w:eastAsia="Times New Roman" w:cs="Helvetica"/>
+          <w:color w:val="000000"/>
+          <w:lang w:eastAsia="en-GB"/>
+        </w:rPr>
+        <w:t>O</w:t>
+      </w:r>
+      <w:r>
+        <w:rPr>
+          <w:rFonts w:eastAsia="Times New Roman" w:cs="Helvetica"/>
+          <w:color w:val="000000"/>
+          <w:lang w:eastAsia="en-GB"/>
+        </w:rPr>
+        <w:t xml:space="preserve">rchestra </w:t>
+      </w:r>
+      <w:r>
+        <w:rPr>
+          <w:rFonts w:eastAsia="Times New Roman" w:cs="Helvetica"/>
+          <w:color w:val="000000"/>
+          <w:lang w:eastAsia="en-GB"/>
+        </w:rPr>
+        <w:t>2 and ArmA are nice because they expect you to interact and communicate with your crewmen (actual players) in order to perform well. RO2 (and some vehicles in ArmA) also have vehicle interiors which is great for feeling claustrophobic (adding up to the immersion). War Thunder and World of Tanks lack what RO2 and ArmA may provide, but it's still enjoyable by the amount of detail there is on the tank models.</w:t>
+      </w:r>
+    </w:p>
+    <w:p/>
+    <w:p/>
+    <w:p>
+      <w:r>
+        <w:t xml:space="preserve">4) </w:t>
+      </w:r>
+      <w:r>
+        <w:t>Did you particularly dislike any of the features of the games you played as they pertain to tanks?</w:t>
+      </w:r>
+    </w:p>
+    <w:p>
+      <w:pPr>
+        <w:shd w:val="clear" w:color="auto" w:fill="EDE7F6"/>
+        <w:spacing w:after="0" w:line="263" w:lineRule="atLeast"/>
+        <w:rPr>
+          <w:rFonts w:eastAsia="Times New Roman" w:cs="Helvetica"/>
+          <w:color w:val="000000"/>
+          <w:lang w:eastAsia="en-GB"/>
+        </w:rPr>
+      </w:pPr>
+      <w:r>
+        <w:rPr>
+          <w:rFonts w:eastAsia="Times New Roman" w:cs="Helvetica"/>
+          <w:color w:val="000000"/>
+          <w:lang w:eastAsia="en-GB"/>
+        </w:rPr>
+        <w:t>Nothing.</w:t>
+      </w:r>
+    </w:p>
+    <w:p>
+      <w:pPr>
+        <w:shd w:val="clear" w:color="auto" w:fill="EDE7F6"/>
+        <w:spacing w:after="0" w:line="263" w:lineRule="atLeast"/>
+        <w:rPr>
+          <w:rFonts w:eastAsia="Times New Roman" w:cs="Helvetica"/>
+          <w:color w:val="000000"/>
+          <w:lang w:eastAsia="en-GB"/>
+        </w:rPr>
+      </w:pPr>
+    </w:p>
+    <w:p>
+      <w:pPr>
+        <w:spacing w:after="0" w:line="263" w:lineRule="atLeast"/>
+        <w:rPr>
+          <w:rFonts w:eastAsia="Times New Roman" w:cs="Helvetica"/>
+          <w:color w:val="000000"/>
+          <w:lang w:eastAsia="en-GB"/>
+        </w:rPr>
+      </w:pPr>
+      <w:r>
+        <w:rPr>
+          <w:rFonts w:eastAsia="Times New Roman" w:cs="Helvetica"/>
+          <w:color w:val="000000"/>
+          <w:lang w:eastAsia="en-GB"/>
+        </w:rPr>
+        <w:t>Actual tank controls (controlling both tracks separately) is not very fun, "spot the pixel" gameplay is not very enjoyable.</w:t>
+      </w:r>
+    </w:p>
+    <w:p>
+      <w:pPr>
+        <w:spacing w:after="0" w:line="263" w:lineRule="atLeast"/>
+        <w:rPr>
+          <w:rFonts w:eastAsia="Times New Roman" w:cs="Helvetica"/>
+          <w:color w:val="000000"/>
+          <w:lang w:eastAsia="en-GB"/>
+        </w:rPr>
+      </w:pPr>
+    </w:p>
+    <w:p>
+      <w:pPr>
+        <w:shd w:val="clear" w:color="auto" w:fill="EDE7F6"/>
+        <w:spacing w:after="0" w:line="263" w:lineRule="atLeast"/>
+        <w:rPr>
+          <w:rFonts w:eastAsia="Times New Roman" w:cs="Helvetica"/>
+          <w:color w:val="000000"/>
+          <w:lang w:eastAsia="en-GB"/>
+        </w:rPr>
+      </w:pPr>
+      <w:r>
+        <w:rPr>
+          <w:rFonts w:eastAsia="Times New Roman" w:cs="Helvetica"/>
+          <w:color w:val="000000"/>
+          <w:lang w:eastAsia="en-GB"/>
+        </w:rPr>
+        <w:t>Health bars are iffy in tank combat (module-based damage is much more visceral), reconnaissance is nonexistent in asymmetric scenarios, lack of feeling of power</w:t>
+      </w:r>
+    </w:p>
+    <w:p>
+      <w:pPr>
+        <w:shd w:val="clear" w:color="auto" w:fill="EDE7F6"/>
+        <w:spacing w:after="0" w:line="263" w:lineRule="atLeast"/>
+        <w:rPr>
+          <w:rFonts w:eastAsia="Times New Roman" w:cs="Helvetica"/>
+          <w:color w:val="000000"/>
+          <w:lang w:eastAsia="en-GB"/>
+        </w:rPr>
+      </w:pPr>
+    </w:p>
+    <w:p>
+      <w:pPr>
+        <w:spacing w:after="0" w:line="263" w:lineRule="atLeast"/>
+        <w:rPr>
+          <w:rFonts w:eastAsia="Times New Roman" w:cs="Helvetica"/>
+          <w:color w:val="000000"/>
+          <w:lang w:eastAsia="en-GB"/>
+        </w:rPr>
+      </w:pPr>
+      <w:r>
+        <w:rPr>
+          <w:rFonts w:eastAsia="Times New Roman" w:cs="Helvetica"/>
+          <w:color w:val="000000"/>
+          <w:lang w:eastAsia="en-GB"/>
+        </w:rPr>
+        <w:t>RO2 has great tanking mechanics from the little I've played and I've heard about the mod Darkest Hour for RO1 which apparently is even better when it comes to tanking. Can't say I disliked anything about it. Tanking in ArmA isn't as exciting as RO since it's not WWII anymore. The tanking experience can easily be abrupted by ATGM's fired from either other armored vehicles or infantry. It can't be helped I guess.</w:t>
+      </w:r>
+    </w:p>
+    <w:p>
+      <w:pPr>
+        <w:ind w:left="360"/>
+      </w:pPr>
+    </w:p>
+    <w:p>
+      <w:r>
+        <w:t xml:space="preserve">5) </w:t>
+      </w:r>
+      <w:r>
+        <w:t>Are there any features you would want to particularly see in a game based around operating tanks?</w:t>
+      </w:r>
+    </w:p>
+    <w:p>
+      <w:pPr>
+        <w:shd w:val="clear" w:color="auto" w:fill="EDE7F6"/>
+        <w:spacing w:after="0" w:line="263" w:lineRule="atLeast"/>
         <w:rPr>
           <w:rFonts w:ascii="Helvetica" w:eastAsia="Times New Roman" w:hAnsi="Helvetica" w:cs="Helvetica"/>
           <w:color w:val="000000"/>
@@ -1217,9 +1314,15 @@
           <w:szCs w:val="20"/>
           <w:lang w:eastAsia="en-GB"/>
         </w:rPr>
-        <w:t>ArmA</w:t>
-      </w:r>
-      <w:proofErr w:type="spellEnd"/>
+      </w:pPr>
+      <w:r>
+        <w:rPr>
+          <w:rFonts w:eastAsia="Times New Roman" w:cs="Helvetica"/>
+          <w:color w:val="000000"/>
+          <w:lang w:eastAsia="en-GB"/>
+        </w:rPr>
+        <w:t>Loader</w:t>
+      </w:r>
       <w:r>
         <w:rPr>
           <w:rFonts w:ascii="Helvetica" w:eastAsia="Times New Roman" w:hAnsi="Helvetica" w:cs="Helvetica"/>
@@ -1228,18 +1331,37 @@
           <w:szCs w:val="20"/>
           <w:lang w:eastAsia="en-GB"/>
         </w:rPr>
-        <w:t xml:space="preserve"> 2 and 3, War Thunder, World of Tanks</w:t>
-      </w:r>
-    </w:p>
-    <w:p/>
-    <w:p/>
-    <w:p/>
-    <w:p>
-      <w:r>
-        <w:t xml:space="preserve">3) </w:t>
-      </w:r>
-      <w:r>
-        <w:t>Did you particularly like any of the features of the games you played as they pertain to tanks?</w:t>
+        <w:t xml:space="preserve"> Position as Playable</w:t>
+      </w:r>
+      <w:r>
+        <w:rPr>
+          <w:rFonts w:ascii="Helvetica" w:eastAsia="Times New Roman" w:hAnsi="Helvetica" w:cs="Helvetica"/>
+          <w:color w:val="000000"/>
+          <w:sz w:val="20"/>
+          <w:szCs w:val="20"/>
+          <w:lang w:eastAsia="en-GB"/>
+        </w:rPr>
+        <w:t>,</w:t>
+      </w:r>
+      <w:r>
+        <w:rPr>
+          <w:rFonts w:ascii="Helvetica" w:eastAsia="Times New Roman" w:hAnsi="Helvetica" w:cs="Helvetica"/>
+          <w:color w:val="000000"/>
+          <w:sz w:val="20"/>
+          <w:szCs w:val="20"/>
+          <w:lang w:eastAsia="en-GB"/>
+        </w:rPr>
+        <w:t xml:space="preserve"> First Person interior control from all positions</w:t>
+      </w:r>
+      <w:r>
+        <w:rPr>
+          <w:rFonts w:ascii="Helvetica" w:eastAsia="Times New Roman" w:hAnsi="Helvetica" w:cs="Helvetica"/>
+          <w:color w:val="000000"/>
+          <w:sz w:val="20"/>
+          <w:szCs w:val="20"/>
+          <w:lang w:eastAsia="en-GB"/>
+        </w:rPr>
+        <w:t>.</w:t>
       </w:r>
     </w:p>
     <w:p>
@@ -1247,414 +1369,6 @@
         <w:shd w:val="clear" w:color="auto" w:fill="EDE7F6"/>
         <w:spacing w:after="0" w:line="263" w:lineRule="atLeast"/>
         <w:rPr>
-          <w:rFonts w:eastAsia="Times New Roman" w:cs="Helvetica"/>
-          <w:color w:val="000000"/>
-          <w:lang w:eastAsia="en-GB"/>
-        </w:rPr>
-      </w:pPr>
-      <w:r>
-        <w:rPr>
-          <w:rFonts w:eastAsia="Times New Roman" w:cs="Helvetica"/>
-          <w:color w:val="000000"/>
-          <w:lang w:eastAsia="en-GB"/>
-        </w:rPr>
-        <w:t xml:space="preserve">Vehicle Handling </w:t>
-      </w:r>
-      <w:r>
-        <w:rPr>
-          <w:rFonts w:eastAsia="Times New Roman" w:cs="Helvetica"/>
-          <w:color w:val="000000"/>
-          <w:lang w:eastAsia="en-GB"/>
-        </w:rPr>
-        <w:t xml:space="preserve">&amp; </w:t>
-      </w:r>
-      <w:r>
-        <w:rPr>
-          <w:rFonts w:eastAsia="Times New Roman" w:cs="Helvetica"/>
-          <w:color w:val="000000"/>
-          <w:lang w:eastAsia="en-GB"/>
-        </w:rPr>
-        <w:t>Sound</w:t>
-      </w:r>
-    </w:p>
-    <w:p>
-      <w:pPr>
-        <w:shd w:val="clear" w:color="auto" w:fill="EDE7F6"/>
-        <w:spacing w:after="0" w:line="263" w:lineRule="atLeast"/>
-        <w:rPr>
-          <w:rFonts w:eastAsia="Times New Roman" w:cs="Helvetica"/>
-          <w:color w:val="000000"/>
-          <w:lang w:eastAsia="en-GB"/>
-        </w:rPr>
-      </w:pPr>
-    </w:p>
-    <w:p>
-      <w:pPr>
-        <w:spacing w:after="0" w:line="263" w:lineRule="atLeast"/>
-        <w:rPr>
-          <w:rFonts w:eastAsia="Times New Roman" w:cs="Helvetica"/>
-          <w:color w:val="000000"/>
-          <w:lang w:eastAsia="en-GB"/>
-        </w:rPr>
-      </w:pPr>
-      <w:proofErr w:type="spellStart"/>
-      <w:r>
-        <w:rPr>
-          <w:rFonts w:eastAsia="Times New Roman" w:cs="Helvetica"/>
-          <w:color w:val="000000"/>
-          <w:lang w:eastAsia="en-GB"/>
-        </w:rPr>
-        <w:t>Cookoffs</w:t>
-      </w:r>
-      <w:proofErr w:type="spellEnd"/>
-      <w:r>
-        <w:rPr>
-          <w:rFonts w:eastAsia="Times New Roman" w:cs="Helvetica"/>
-          <w:color w:val="000000"/>
-          <w:lang w:eastAsia="en-GB"/>
-        </w:rPr>
-        <w:t xml:space="preserve"> are very satisfying, both the turret flip kind and the slower burn kind. Smoke clouds billowing out of burning vehicles for some time like in Wargame: European Escalation is great. Tanks having more weak spots than just general front/side/back </w:t>
-      </w:r>
-      <w:proofErr w:type="spellStart"/>
-      <w:r>
-        <w:rPr>
-          <w:rFonts w:eastAsia="Times New Roman" w:cs="Helvetica"/>
-          <w:color w:val="000000"/>
-          <w:lang w:eastAsia="en-GB"/>
-        </w:rPr>
-        <w:t>armor</w:t>
-      </w:r>
-      <w:proofErr w:type="spellEnd"/>
-      <w:r>
-        <w:rPr>
-          <w:rFonts w:eastAsia="Times New Roman" w:cs="Helvetica"/>
-          <w:color w:val="000000"/>
-          <w:lang w:eastAsia="en-GB"/>
-        </w:rPr>
-        <w:t xml:space="preserve"> is nice, as is being able to damage subsystems and individual crew.</w:t>
-      </w:r>
-    </w:p>
-    <w:p>
-      <w:pPr>
-        <w:shd w:val="clear" w:color="auto" w:fill="EDE7F6"/>
-        <w:spacing w:after="0" w:line="263" w:lineRule="atLeast"/>
-        <w:rPr>
-          <w:rFonts w:eastAsia="Times New Roman" w:cs="Helvetica"/>
-          <w:color w:val="000000"/>
-          <w:lang w:eastAsia="en-GB"/>
-        </w:rPr>
-      </w:pPr>
-    </w:p>
-    <w:p>
-      <w:pPr>
-        <w:spacing w:after="0" w:line="263" w:lineRule="atLeast"/>
-        <w:rPr>
-          <w:rFonts w:eastAsia="Times New Roman" w:cs="Helvetica"/>
-          <w:color w:val="000000"/>
-          <w:lang w:eastAsia="en-GB"/>
-        </w:rPr>
-      </w:pPr>
-      <w:r>
-        <w:rPr>
-          <w:rFonts w:eastAsia="Times New Roman" w:cs="Helvetica"/>
-          <w:color w:val="000000"/>
-          <w:lang w:eastAsia="en-GB"/>
-        </w:rPr>
-        <w:t>R</w:t>
-      </w:r>
-      <w:r>
-        <w:rPr>
-          <w:rFonts w:eastAsia="Times New Roman" w:cs="Helvetica"/>
-          <w:color w:val="000000"/>
-          <w:lang w:eastAsia="en-GB"/>
-        </w:rPr>
-        <w:t xml:space="preserve">ed </w:t>
-      </w:r>
-      <w:r>
-        <w:rPr>
-          <w:rFonts w:eastAsia="Times New Roman" w:cs="Helvetica"/>
-          <w:color w:val="000000"/>
-          <w:lang w:eastAsia="en-GB"/>
-        </w:rPr>
-        <w:t>O</w:t>
-      </w:r>
-      <w:r>
-        <w:rPr>
-          <w:rFonts w:eastAsia="Times New Roman" w:cs="Helvetica"/>
-          <w:color w:val="000000"/>
-          <w:lang w:eastAsia="en-GB"/>
-        </w:rPr>
-        <w:t xml:space="preserve">rchestra </w:t>
-      </w:r>
-      <w:r>
-        <w:rPr>
-          <w:rFonts w:eastAsia="Times New Roman" w:cs="Helvetica"/>
-          <w:color w:val="000000"/>
-          <w:lang w:eastAsia="en-GB"/>
-        </w:rPr>
-        <w:t xml:space="preserve">2 and </w:t>
-      </w:r>
-      <w:proofErr w:type="spellStart"/>
-      <w:r>
-        <w:rPr>
-          <w:rFonts w:eastAsia="Times New Roman" w:cs="Helvetica"/>
-          <w:color w:val="000000"/>
-          <w:lang w:eastAsia="en-GB"/>
-        </w:rPr>
-        <w:t>ArmA</w:t>
-      </w:r>
-      <w:proofErr w:type="spellEnd"/>
-      <w:r>
-        <w:rPr>
-          <w:rFonts w:eastAsia="Times New Roman" w:cs="Helvetica"/>
-          <w:color w:val="000000"/>
-          <w:lang w:eastAsia="en-GB"/>
-        </w:rPr>
-        <w:t xml:space="preserve"> are nice because they expect you to interact and communicate with your crewmen (actual players) in order to perform well. RO2 (and some vehicles in </w:t>
-      </w:r>
-      <w:proofErr w:type="spellStart"/>
-      <w:r>
-        <w:rPr>
-          <w:rFonts w:eastAsia="Times New Roman" w:cs="Helvetica"/>
-          <w:color w:val="000000"/>
-          <w:lang w:eastAsia="en-GB"/>
-        </w:rPr>
-        <w:t>ArmA</w:t>
-      </w:r>
-      <w:proofErr w:type="spellEnd"/>
-      <w:r>
-        <w:rPr>
-          <w:rFonts w:eastAsia="Times New Roman" w:cs="Helvetica"/>
-          <w:color w:val="000000"/>
-          <w:lang w:eastAsia="en-GB"/>
-        </w:rPr>
-        <w:t xml:space="preserve">) also have vehicle interiors which is great for feeling claustrophobic (adding up to the immersion). War Thunder and World of Tanks lack what RO2 and </w:t>
-      </w:r>
-      <w:proofErr w:type="spellStart"/>
-      <w:r>
-        <w:rPr>
-          <w:rFonts w:eastAsia="Times New Roman" w:cs="Helvetica"/>
-          <w:color w:val="000000"/>
-          <w:lang w:eastAsia="en-GB"/>
-        </w:rPr>
-        <w:t>ArmA</w:t>
-      </w:r>
-      <w:proofErr w:type="spellEnd"/>
-      <w:r>
-        <w:rPr>
-          <w:rFonts w:eastAsia="Times New Roman" w:cs="Helvetica"/>
-          <w:color w:val="000000"/>
-          <w:lang w:eastAsia="en-GB"/>
-        </w:rPr>
-        <w:t xml:space="preserve"> may provide, but it's still enjoyable by the amount of detail there is on the tank models.</w:t>
-      </w:r>
-    </w:p>
-    <w:p/>
-    <w:p/>
-    <w:p>
-      <w:r>
-        <w:t xml:space="preserve">4) </w:t>
-      </w:r>
-      <w:r>
-        <w:t>Did you particularly dislike any of the features of the games you played as they pertain to tanks?</w:t>
-      </w:r>
-    </w:p>
-    <w:p>
-      <w:pPr>
-        <w:shd w:val="clear" w:color="auto" w:fill="EDE7F6"/>
-        <w:spacing w:after="0" w:line="263" w:lineRule="atLeast"/>
-        <w:rPr>
-          <w:rFonts w:eastAsia="Times New Roman" w:cs="Helvetica"/>
-          <w:color w:val="000000"/>
-          <w:lang w:eastAsia="en-GB"/>
-        </w:rPr>
-      </w:pPr>
-      <w:r>
-        <w:rPr>
-          <w:rFonts w:eastAsia="Times New Roman" w:cs="Helvetica"/>
-          <w:color w:val="000000"/>
-          <w:lang w:eastAsia="en-GB"/>
-        </w:rPr>
-        <w:t>Nothing.</w:t>
-      </w:r>
-    </w:p>
-    <w:p>
-      <w:pPr>
-        <w:shd w:val="clear" w:color="auto" w:fill="EDE7F6"/>
-        <w:spacing w:after="0" w:line="263" w:lineRule="atLeast"/>
-        <w:rPr>
-          <w:rFonts w:eastAsia="Times New Roman" w:cs="Helvetica"/>
-          <w:color w:val="000000"/>
-          <w:lang w:eastAsia="en-GB"/>
-        </w:rPr>
-      </w:pPr>
-    </w:p>
-    <w:p>
-      <w:pPr>
-        <w:spacing w:after="0" w:line="263" w:lineRule="atLeast"/>
-        <w:rPr>
-          <w:rFonts w:eastAsia="Times New Roman" w:cs="Helvetica"/>
-          <w:color w:val="000000"/>
-          <w:lang w:eastAsia="en-GB"/>
-        </w:rPr>
-      </w:pPr>
-      <w:r>
-        <w:rPr>
-          <w:rFonts w:eastAsia="Times New Roman" w:cs="Helvetica"/>
-          <w:color w:val="000000"/>
-          <w:lang w:eastAsia="en-GB"/>
-        </w:rPr>
-        <w:t>Actual tank controls (controlling both tracks separately) is not very fun, "spot the pixel" gameplay is not very enjoyable.</w:t>
-      </w:r>
-    </w:p>
-    <w:p>
-      <w:pPr>
-        <w:spacing w:after="0" w:line="263" w:lineRule="atLeast"/>
-        <w:rPr>
-          <w:rFonts w:eastAsia="Times New Roman" w:cs="Helvetica"/>
-          <w:color w:val="000000"/>
-          <w:lang w:eastAsia="en-GB"/>
-        </w:rPr>
-      </w:pPr>
-    </w:p>
-    <w:p>
-      <w:pPr>
-        <w:shd w:val="clear" w:color="auto" w:fill="EDE7F6"/>
-        <w:spacing w:after="0" w:line="263" w:lineRule="atLeast"/>
-        <w:rPr>
-          <w:rFonts w:eastAsia="Times New Roman" w:cs="Helvetica"/>
-          <w:color w:val="000000"/>
-          <w:lang w:eastAsia="en-GB"/>
-        </w:rPr>
-      </w:pPr>
-      <w:r>
-        <w:rPr>
-          <w:rFonts w:eastAsia="Times New Roman" w:cs="Helvetica"/>
-          <w:color w:val="000000"/>
-          <w:lang w:eastAsia="en-GB"/>
-        </w:rPr>
-        <w:t xml:space="preserve">Health bars are iffy in tank combat (module-based damage is much more visceral), reconnaissance is </w:t>
-      </w:r>
-      <w:proofErr w:type="spellStart"/>
-      <w:r>
-        <w:rPr>
-          <w:rFonts w:eastAsia="Times New Roman" w:cs="Helvetica"/>
-          <w:color w:val="000000"/>
-          <w:lang w:eastAsia="en-GB"/>
-        </w:rPr>
-        <w:t>nonexistent</w:t>
-      </w:r>
-      <w:proofErr w:type="spellEnd"/>
-      <w:r>
-        <w:rPr>
-          <w:rFonts w:eastAsia="Times New Roman" w:cs="Helvetica"/>
-          <w:color w:val="000000"/>
-          <w:lang w:eastAsia="en-GB"/>
-        </w:rPr>
-        <w:t xml:space="preserve"> in asymmetric scenarios, lack of feeling of power</w:t>
-      </w:r>
-    </w:p>
-    <w:p>
-      <w:pPr>
-        <w:shd w:val="clear" w:color="auto" w:fill="EDE7F6"/>
-        <w:spacing w:after="0" w:line="263" w:lineRule="atLeast"/>
-        <w:rPr>
-          <w:rFonts w:eastAsia="Times New Roman" w:cs="Helvetica"/>
-          <w:color w:val="000000"/>
-          <w:lang w:eastAsia="en-GB"/>
-        </w:rPr>
-      </w:pPr>
-    </w:p>
-    <w:p>
-      <w:pPr>
-        <w:spacing w:after="0" w:line="263" w:lineRule="atLeast"/>
-        <w:rPr>
-          <w:rFonts w:eastAsia="Times New Roman" w:cs="Helvetica"/>
-          <w:color w:val="000000"/>
-          <w:lang w:eastAsia="en-GB"/>
-        </w:rPr>
-      </w:pPr>
-      <w:r>
-        <w:rPr>
-          <w:rFonts w:eastAsia="Times New Roman" w:cs="Helvetica"/>
-          <w:color w:val="000000"/>
-          <w:lang w:eastAsia="en-GB"/>
-        </w:rPr>
-        <w:t xml:space="preserve">RO2 has great tanking mechanics from the little I've played and I've heard about the mod Darkest Hour for RO1 which apparently is even better when it comes to tanking. Can't say I disliked anything about it. Tanking in </w:t>
-      </w:r>
-      <w:proofErr w:type="spellStart"/>
-      <w:r>
-        <w:rPr>
-          <w:rFonts w:eastAsia="Times New Roman" w:cs="Helvetica"/>
-          <w:color w:val="000000"/>
-          <w:lang w:eastAsia="en-GB"/>
-        </w:rPr>
-        <w:t>ArmA</w:t>
-      </w:r>
-      <w:proofErr w:type="spellEnd"/>
-      <w:r>
-        <w:rPr>
-          <w:rFonts w:eastAsia="Times New Roman" w:cs="Helvetica"/>
-          <w:color w:val="000000"/>
-          <w:lang w:eastAsia="en-GB"/>
-        </w:rPr>
-        <w:t xml:space="preserve"> isn't as exciting as RO since it's not WWII anymore. The tanking experience can easily be </w:t>
-      </w:r>
-      <w:proofErr w:type="spellStart"/>
-      <w:r>
-        <w:rPr>
-          <w:rFonts w:eastAsia="Times New Roman" w:cs="Helvetica"/>
-          <w:color w:val="000000"/>
-          <w:lang w:eastAsia="en-GB"/>
-        </w:rPr>
-        <w:t>abrupted</w:t>
-      </w:r>
-      <w:proofErr w:type="spellEnd"/>
-      <w:r>
-        <w:rPr>
-          <w:rFonts w:eastAsia="Times New Roman" w:cs="Helvetica"/>
-          <w:color w:val="000000"/>
-          <w:lang w:eastAsia="en-GB"/>
-        </w:rPr>
-        <w:t xml:space="preserve"> by ATGM's fired from either other </w:t>
-      </w:r>
-      <w:proofErr w:type="spellStart"/>
-      <w:r>
-        <w:rPr>
-          <w:rFonts w:eastAsia="Times New Roman" w:cs="Helvetica"/>
-          <w:color w:val="000000"/>
-          <w:lang w:eastAsia="en-GB"/>
-        </w:rPr>
-        <w:t>armored</w:t>
-      </w:r>
-      <w:proofErr w:type="spellEnd"/>
-      <w:r>
-        <w:rPr>
-          <w:rFonts w:eastAsia="Times New Roman" w:cs="Helvetica"/>
-          <w:color w:val="000000"/>
-          <w:lang w:eastAsia="en-GB"/>
-        </w:rPr>
-        <w:t xml:space="preserve"> vehicles or infantry. It can't be helped I guess.</w:t>
-      </w:r>
-    </w:p>
-    <w:p>
-      <w:pPr>
-        <w:ind w:left="360"/>
-      </w:pPr>
-    </w:p>
-    <w:p>
-      <w:r>
-        <w:t xml:space="preserve">5) </w:t>
-      </w:r>
-      <w:r>
-        <w:t>Are there any features you would want to particularly see in a game based around operating tanks?</w:t>
-      </w:r>
-    </w:p>
-    <w:p>
-      <w:pPr>
-        <w:shd w:val="clear" w:color="auto" w:fill="EDE7F6"/>
-        <w:spacing w:after="0" w:line="263" w:lineRule="atLeast"/>
-        <w:rPr>
           <w:rFonts w:ascii="Helvetica" w:eastAsia="Times New Roman" w:hAnsi="Helvetica" w:cs="Helvetica"/>
           <w:color w:val="000000"/>
           <w:sz w:val="20"/>
@@ -1662,15 +1376,10 @@
           <w:lang w:eastAsia="en-GB"/>
         </w:rPr>
       </w:pPr>
-      <w:r>
-        <w:rPr>
-          <w:rFonts w:eastAsia="Times New Roman" w:cs="Helvetica"/>
-          <w:color w:val="000000"/>
-          <w:lang w:eastAsia="en-GB"/>
-        </w:rPr>
-        <w:t>Loader</w:t>
-      </w:r>
-      <w:r>
+    </w:p>
+    <w:p>
+      <w:pPr>
+        <w:spacing w:after="0" w:line="263" w:lineRule="atLeast"/>
         <w:rPr>
           <w:rFonts w:ascii="Helvetica" w:eastAsia="Times New Roman" w:hAnsi="Helvetica" w:cs="Helvetica"/>
           <w:color w:val="000000"/>
@@ -1678,8 +1387,7 @@
           <w:szCs w:val="20"/>
           <w:lang w:eastAsia="en-GB"/>
         </w:rPr>
-        <w:t xml:space="preserve"> Position as Playable</w:t>
-      </w:r>
+      </w:pPr>
       <w:r>
         <w:rPr>
           <w:rFonts w:ascii="Helvetica" w:eastAsia="Times New Roman" w:hAnsi="Helvetica" w:cs="Helvetica"/>
@@ -1688,9 +1396,12 @@
           <w:szCs w:val="20"/>
           <w:lang w:eastAsia="en-GB"/>
         </w:rPr>
-        <w:t>,</w:t>
-      </w:r>
-      <w:r>
+        <w:t>Cookoffs, if multiplayer then multiple people in the same vehicle.</w:t>
+      </w:r>
+    </w:p>
+    <w:p>
+      <w:pPr>
+        <w:spacing w:after="0" w:line="263" w:lineRule="atLeast"/>
         <w:rPr>
           <w:rFonts w:ascii="Helvetica" w:eastAsia="Times New Roman" w:hAnsi="Helvetica" w:cs="Helvetica"/>
           <w:color w:val="000000"/>
@@ -1698,9 +1409,11 @@
           <w:szCs w:val="20"/>
           <w:lang w:eastAsia="en-GB"/>
         </w:rPr>
-        <w:t xml:space="preserve"> First Person interior control from all positions</w:t>
-      </w:r>
-      <w:r>
+      </w:pPr>
+    </w:p>
+    <w:p>
+      <w:pPr>
+        <w:spacing w:after="0" w:line="263" w:lineRule="atLeast"/>
         <w:rPr>
           <w:rFonts w:ascii="Helvetica" w:eastAsia="Times New Roman" w:hAnsi="Helvetica" w:cs="Helvetica"/>
           <w:color w:val="000000"/>
@@ -1708,13 +1421,8 @@
           <w:szCs w:val="20"/>
           <w:lang w:eastAsia="en-GB"/>
         </w:rPr>
-        <w:t>.</w:t>
-      </w:r>
-    </w:p>
-    <w:p>
-      <w:pPr>
-        <w:shd w:val="clear" w:color="auto" w:fill="EDE7F6"/>
-        <w:spacing w:after="0" w:line="263" w:lineRule="atLeast"/>
+      </w:pPr>
+      <w:r>
         <w:rPr>
           <w:rFonts w:ascii="Helvetica" w:eastAsia="Times New Roman" w:hAnsi="Helvetica" w:cs="Helvetica"/>
           <w:color w:val="000000"/>
@@ -1722,73 +1430,6 @@
           <w:szCs w:val="20"/>
           <w:lang w:eastAsia="en-GB"/>
         </w:rPr>
-      </w:pPr>
-    </w:p>
-    <w:p>
-      <w:pPr>
-        <w:spacing w:after="0" w:line="263" w:lineRule="atLeast"/>
-        <w:rPr>
-          <w:rFonts w:ascii="Helvetica" w:eastAsia="Times New Roman" w:hAnsi="Helvetica" w:cs="Helvetica"/>
-          <w:color w:val="000000"/>
-          <w:sz w:val="20"/>
-          <w:szCs w:val="20"/>
-          <w:lang w:eastAsia="en-GB"/>
-        </w:rPr>
-      </w:pPr>
-      <w:proofErr w:type="spellStart"/>
-      <w:r>
-        <w:rPr>
-          <w:rFonts w:ascii="Helvetica" w:eastAsia="Times New Roman" w:hAnsi="Helvetica" w:cs="Helvetica"/>
-          <w:color w:val="000000"/>
-          <w:sz w:val="20"/>
-          <w:szCs w:val="20"/>
-          <w:lang w:eastAsia="en-GB"/>
-        </w:rPr>
-        <w:t>Cookoffs</w:t>
-      </w:r>
-      <w:proofErr w:type="spellEnd"/>
-      <w:r>
-        <w:rPr>
-          <w:rFonts w:ascii="Helvetica" w:eastAsia="Times New Roman" w:hAnsi="Helvetica" w:cs="Helvetica"/>
-          <w:color w:val="000000"/>
-          <w:sz w:val="20"/>
-          <w:szCs w:val="20"/>
-          <w:lang w:eastAsia="en-GB"/>
-        </w:rPr>
-        <w:t>, if multiplayer then multiple people in the same vehicle.</w:t>
-      </w:r>
-    </w:p>
-    <w:p>
-      <w:pPr>
-        <w:spacing w:after="0" w:line="263" w:lineRule="atLeast"/>
-        <w:rPr>
-          <w:rFonts w:ascii="Helvetica" w:eastAsia="Times New Roman" w:hAnsi="Helvetica" w:cs="Helvetica"/>
-          <w:color w:val="000000"/>
-          <w:sz w:val="20"/>
-          <w:szCs w:val="20"/>
-          <w:lang w:eastAsia="en-GB"/>
-        </w:rPr>
-      </w:pPr>
-    </w:p>
-    <w:p>
-      <w:pPr>
-        <w:spacing w:after="0" w:line="263" w:lineRule="atLeast"/>
-        <w:rPr>
-          <w:rFonts w:ascii="Helvetica" w:eastAsia="Times New Roman" w:hAnsi="Helvetica" w:cs="Helvetica"/>
-          <w:color w:val="000000"/>
-          <w:sz w:val="20"/>
-          <w:szCs w:val="20"/>
-          <w:lang w:eastAsia="en-GB"/>
-        </w:rPr>
-      </w:pPr>
-      <w:r>
-        <w:rPr>
-          <w:rFonts w:ascii="Helvetica" w:eastAsia="Times New Roman" w:hAnsi="Helvetica" w:cs="Helvetica"/>
-          <w:color w:val="000000"/>
-          <w:sz w:val="20"/>
-          <w:szCs w:val="20"/>
-          <w:lang w:eastAsia="en-GB"/>
-        </w:rPr>
         <w:t>Can't think of anything.</w:t>
       </w:r>
     </w:p>
@@ -1802,15 +1443,7 @@
         <w:t xml:space="preserve">6) </w:t>
       </w:r>
       <w:r>
-        <w:t xml:space="preserve">Would you prefer the game to be more realistic or more </w:t>
-      </w:r>
-      <w:proofErr w:type="spellStart"/>
-      <w:r>
-        <w:t>arcadey</w:t>
-      </w:r>
-      <w:proofErr w:type="spellEnd"/>
-      <w:r>
-        <w:t>?</w:t>
+        <w:t>Would you prefer the game to be more realistic or more arcadey?</w:t>
       </w:r>
     </w:p>
     <w:p>
@@ -1819,13 +1452,8 @@
       </w:r>
     </w:p>
     <w:p>
-      <w:proofErr w:type="spellStart"/>
-      <w:r>
-        <w:t>Arcadey</w:t>
-      </w:r>
-      <w:proofErr w:type="spellEnd"/>
-      <w:r>
-        <w:t xml:space="preserve"> (4)</w:t>
+      <w:r>
+        <w:t>Arcadey (4)</w:t>
       </w:r>
     </w:p>
     <w:p/>
@@ -1979,25 +1607,7 @@
           <w:color w:val="000000"/>
           <w:lang w:eastAsia="en-GB"/>
         </w:rPr>
-        <w:t xml:space="preserve">” points to specific aspects of realism being unwarranted and </w:t>
-      </w:r>
-      <w:proofErr w:type="spellStart"/>
-      <w:r>
-        <w:rPr>
-          <w:rFonts w:eastAsia="Times New Roman" w:cs="Helvetica"/>
-          <w:color w:val="000000"/>
-          <w:lang w:eastAsia="en-GB"/>
-        </w:rPr>
-        <w:t>unfun</w:t>
-      </w:r>
-      <w:proofErr w:type="spellEnd"/>
-      <w:r>
-        <w:rPr>
-          <w:rFonts w:eastAsia="Times New Roman" w:cs="Helvetica"/>
-          <w:color w:val="000000"/>
-          <w:lang w:eastAsia="en-GB"/>
-        </w:rPr>
-        <w:t xml:space="preserve"> in a game context, so this points to a second interview being needed to narrow down the required realism.</w:t>
+        <w:t>” points to specific aspects of realism being unwarranted and unfun in a game context, so this points to a second interview being needed to narrow down the required realism.</w:t>
       </w:r>
     </w:p>
     <w:p>
@@ -2015,25 +1625,7 @@
           <w:color w:val="000000"/>
           <w:lang w:eastAsia="en-GB"/>
         </w:rPr>
-        <w:t xml:space="preserve">Additionally, there was conflict over the desired time period that the game would be set in. Elements of modern warfare like anti-tank guided missiles (ATGMs) were stated as being </w:t>
-      </w:r>
-      <w:proofErr w:type="spellStart"/>
-      <w:r>
-        <w:rPr>
-          <w:rFonts w:eastAsia="Times New Roman" w:cs="Helvetica"/>
-          <w:color w:val="000000"/>
-          <w:lang w:eastAsia="en-GB"/>
-        </w:rPr>
-        <w:t>unfun</w:t>
-      </w:r>
-      <w:proofErr w:type="spellEnd"/>
-      <w:r>
-        <w:rPr>
-          <w:rFonts w:eastAsia="Times New Roman" w:cs="Helvetica"/>
-          <w:color w:val="000000"/>
-          <w:lang w:eastAsia="en-GB"/>
-        </w:rPr>
-        <w:t>, so I will ask another question in the second interview regarding the time period that the game should be set in. This also has impacts on the internal systems of the vehicles.</w:t>
+        <w:t>Additionally, there was conflict over the desired time period that the game would be set in. Elements of modern warfare like anti-tank guided missiles (ATGMs) were stated as being unfun, so I will ask another question in the second interview regarding the time period that the game should be set in. This also has impacts on the internal systems of the vehicles.</w:t>
       </w:r>
     </w:p>
     <w:p>
@@ -2123,15 +1715,7 @@
         </w:numPr>
       </w:pPr>
       <w:r>
-        <w:t xml:space="preserve">The tank should have accurate systems modelling IE armour thickness, gearbox, </w:t>
-      </w:r>
-      <w:proofErr w:type="spellStart"/>
-      <w:r>
-        <w:t>powerpack</w:t>
-      </w:r>
-      <w:proofErr w:type="spellEnd"/>
-      <w:r>
-        <w:t>, cannon and optics modelling.</w:t>
+        <w:t>The tank should have accurate systems modelling IE armour thickness, gearbox, powerpack, cannon and optics modelling.</w:t>
       </w:r>
     </w:p>
     <w:p>
@@ -2349,15 +1933,7 @@
         <w:t xml:space="preserve">Would you prefer interaction with the interior of the vehicle by </w:t>
       </w:r>
       <w:r>
-        <w:t xml:space="preserve">direct mouse control or </w:t>
-      </w:r>
-      <w:proofErr w:type="spellStart"/>
-      <w:r>
-        <w:t>keybinds</w:t>
-      </w:r>
-      <w:proofErr w:type="spellEnd"/>
-      <w:r>
-        <w:t>?</w:t>
+        <w:t>direct mouse control or keybinds?</w:t>
       </w:r>
     </w:p>
     <w:p>
@@ -2373,13 +1949,8 @@
         <w:pStyle w:val="ListParagraph"/>
       </w:pPr>
       <w:r>
-        <w:t>-</w:t>
-      </w:r>
-      <w:proofErr w:type="spellStart"/>
-      <w:r>
-        <w:t>Keybinds</w:t>
-      </w:r>
-      <w:proofErr w:type="spellEnd"/>
+        <w:t>-Keybinds</w:t>
+      </w:r>
     </w:p>
     <w:p>
       <w:pPr>
@@ -2403,30 +1974,20 @@
         </w:numPr>
       </w:pPr>
       <w:r>
-        <w:t xml:space="preserve">Would you prefer the game to run in </w:t>
-      </w:r>
-      <w:proofErr w:type="spellStart"/>
-      <w:r>
-        <w:t>fullscreen</w:t>
-      </w:r>
-      <w:proofErr w:type="spellEnd"/>
-      <w:r>
-        <w:t>, windowed, borderless windowed, or selectable?</w:t>
-      </w:r>
-    </w:p>
-    <w:p>
-      <w:pPr>
-        <w:pStyle w:val="ListParagraph"/>
-        <w:numPr>
-          <w:ilvl w:val="0"/>
-          <w:numId w:val="2"/>
-        </w:numPr>
-      </w:pPr>
-      <w:proofErr w:type="spellStart"/>
+        <w:t>Would you prefer the game to run in fullscreen, windowed, borderless windowed, or selectable?</w:t>
+      </w:r>
+    </w:p>
+    <w:p>
+      <w:pPr>
+        <w:pStyle w:val="ListParagraph"/>
+        <w:numPr>
+          <w:ilvl w:val="0"/>
+          <w:numId w:val="2"/>
+        </w:numPr>
+      </w:pPr>
       <w:r>
         <w:t>Fullscreen</w:t>
       </w:r>
-      <w:proofErr w:type="spellEnd"/>
     </w:p>
     <w:p>
       <w:pPr>
@@ -2600,15 +2161,7 @@
     </w:p>
     <w:p>
       <w:r>
-        <w:t xml:space="preserve">The results of the second interview are compiled below. The frequency of responses </w:t>
-      </w:r>
-      <w:proofErr w:type="gramStart"/>
-      <w:r>
-        <w:t>are</w:t>
-      </w:r>
-      <w:proofErr w:type="gramEnd"/>
-      <w:r>
-        <w:t xml:space="preserve"> detailed below.</w:t>
+        <w:t>The results of the second interview are compiled below. The frequency of responses are detailed below.</w:t>
       </w:r>
     </w:p>
     <w:p/>
@@ -2672,15 +2225,7 @@
     </w:p>
     <w:p>
       <w:r>
-        <w:t xml:space="preserve">               Turning in and out should be done by a </w:t>
-      </w:r>
-      <w:proofErr w:type="spellStart"/>
-      <w:r>
-        <w:t>keybind</w:t>
-      </w:r>
-      <w:proofErr w:type="spellEnd"/>
-      <w:r>
-        <w:t>, not mouse interaction.</w:t>
+        <w:t xml:space="preserve">               Turning in and out should be done by a keybind, not mouse interaction.</w:t>
       </w:r>
     </w:p>
     <w:p/>
@@ -2722,15 +2267,7 @@
         </w:numPr>
       </w:pPr>
       <w:r>
-        <w:t xml:space="preserve">Would you prefer interaction with the interior of the vehicle by direct mouse control or </w:t>
-      </w:r>
-      <w:proofErr w:type="spellStart"/>
-      <w:r>
-        <w:t>keybinds</w:t>
-      </w:r>
-      <w:proofErr w:type="spellEnd"/>
-      <w:r>
-        <w:t>?</w:t>
+        <w:t>Would you prefer interaction with the interior of the vehicle by direct mouse control or keybinds?</w:t>
       </w:r>
     </w:p>
     <w:p>
@@ -2745,13 +2282,8 @@
       <w:pPr>
         <w:ind w:left="720"/>
       </w:pPr>
-      <w:proofErr w:type="spellStart"/>
-      <w:r>
-        <w:t>Keybinds</w:t>
-      </w:r>
-      <w:proofErr w:type="spellEnd"/>
-      <w:r>
-        <w:t xml:space="preserve"> (0)</w:t>
+      <w:r>
+        <w:t>Keybinds (0)</w:t>
       </w:r>
     </w:p>
     <w:p>
@@ -2773,28 +2305,15 @@
         </w:numPr>
       </w:pPr>
       <w:r>
-        <w:t xml:space="preserve">Would you prefer the game to run in </w:t>
-      </w:r>
-      <w:proofErr w:type="spellStart"/>
-      <w:r>
-        <w:t>fullscreen</w:t>
-      </w:r>
-      <w:proofErr w:type="spellEnd"/>
-      <w:r>
-        <w:t>, windowed, borderless windowed, or selectable?</w:t>
+        <w:t>Would you prefer the game to run in fullscreen, windowed, borderless windowed, or selectable?</w:t>
       </w:r>
     </w:p>
     <w:p>
       <w:pPr>
         <w:ind w:left="720"/>
       </w:pPr>
-      <w:proofErr w:type="spellStart"/>
-      <w:r>
-        <w:t>Fullscreen</w:t>
-      </w:r>
-      <w:proofErr w:type="spellEnd"/>
-      <w:r>
-        <w:t xml:space="preserve"> (0)</w:t>
+      <w:r>
+        <w:t>Fullscreen (0)</w:t>
       </w:r>
     </w:p>
     <w:p>
@@ -2985,15 +2504,7 @@
         </w:numPr>
       </w:pPr>
       <w:r>
-        <w:t xml:space="preserve">The tank should have accurate systems modelling IE armour thickness, gearbox, </w:t>
-      </w:r>
-      <w:proofErr w:type="spellStart"/>
-      <w:r>
-        <w:t>powerpack</w:t>
-      </w:r>
-      <w:proofErr w:type="spellEnd"/>
-      <w:r>
-        <w:t>, cannon and optics modelling.</w:t>
+        <w:t>The tank should have accurate systems modelling IE armour thickness, gearbox, powerpack, cannon and optics modelling.</w:t>
       </w:r>
     </w:p>
     <w:p>
@@ -3035,15 +2546,7 @@
         <w:t xml:space="preserve">be </w:t>
       </w:r>
       <w:r>
-        <w:t xml:space="preserve">by both </w:t>
-      </w:r>
-      <w:proofErr w:type="spellStart"/>
-      <w:r>
-        <w:t>keybinds</w:t>
-      </w:r>
-      <w:proofErr w:type="spellEnd"/>
-      <w:r>
-        <w:t xml:space="preserve"> and </w:t>
+        <w:t xml:space="preserve">by both keybinds and </w:t>
       </w:r>
       <w:r>
         <w:t>a mouse interaction option.</w:t>
@@ -3109,15 +2612,7 @@
         <w:t>A menu screen and basic game settings.</w:t>
       </w:r>
       <w:r>
-        <w:t xml:space="preserve"> The game’s resolution, window type, and important </w:t>
-      </w:r>
-      <w:proofErr w:type="spellStart"/>
-      <w:r>
-        <w:t>keybinds</w:t>
-      </w:r>
-      <w:proofErr w:type="spellEnd"/>
-      <w:r>
-        <w:t xml:space="preserve"> will be changeable.</w:t>
+        <w:t xml:space="preserve"> The game’s resolution, window type, and important keybinds will be changeable.</w:t>
       </w:r>
     </w:p>
     <w:p/>
@@ -3223,15 +2718,7 @@
         <w:t>degrees and a minimum of -7 degrees. This</w:t>
       </w:r>
       <w:r>
-        <w:t xml:space="preserve"> must be controlled by a crank, either controlled via keyboard keys or mouse </w:t>
-      </w:r>
-      <w:proofErr w:type="spellStart"/>
-      <w:r>
-        <w:t>interacton</w:t>
-      </w:r>
-      <w:proofErr w:type="spellEnd"/>
-      <w:r>
-        <w:t xml:space="preserve"> with the traverse controls.</w:t>
+        <w:t xml:space="preserve"> must be controlled by a crank, either controlled via keyboard keys or mouse interacton with the traverse controls.</w:t>
       </w:r>
     </w:p>
     <w:p>
@@ -3387,15 +2874,7 @@
         </w:numPr>
       </w:pPr>
       <w:r>
-        <w:t xml:space="preserve">The loader must have an indicator on the </w:t>
-      </w:r>
-      <w:proofErr w:type="spellStart"/>
-      <w:r>
-        <w:t>gunbreech</w:t>
-      </w:r>
-      <w:proofErr w:type="spellEnd"/>
-      <w:r>
-        <w:t xml:space="preserve"> to indicate that the gun is loaded.</w:t>
+        <w:t>The loader must have an indicator on the gunbreech to indicate that the gun is loaded.</w:t>
       </w:r>
     </w:p>
     <w:p>
@@ -3524,15 +3003,7 @@
         <w:t xml:space="preserve">The game must also have a menu system ready. It will be displayed when the game is first loaded, </w:t>
       </w:r>
       <w:r>
-        <w:t xml:space="preserve">it must allow the user to select the mission, and when escape is pressed </w:t>
-      </w:r>
-      <w:proofErr w:type="spellStart"/>
-      <w:r>
-        <w:t>ingame</w:t>
-      </w:r>
-      <w:proofErr w:type="spellEnd"/>
-      <w:r>
-        <w:t>, the player must be brought back to the menu.</w:t>
+        <w:t>it must allow the user to select the mission, and when escape is pressed ingame, the player must be brought back to the menu.</w:t>
       </w:r>
     </w:p>
     <w:p>
@@ -3582,23 +3053,7 @@
     </w:p>
     <w:p>
       <w:r>
-        <w:t xml:space="preserve">GPU: </w:t>
-      </w:r>
-      <w:proofErr w:type="spellStart"/>
-      <w:r>
-        <w:t>Nvidia</w:t>
-      </w:r>
-      <w:proofErr w:type="spellEnd"/>
-      <w:r>
-        <w:t xml:space="preserve"> </w:t>
-      </w:r>
-      <w:proofErr w:type="spellStart"/>
-      <w:r>
-        <w:t>geforce</w:t>
-      </w:r>
-      <w:proofErr w:type="spellEnd"/>
-      <w:r>
-        <w:t xml:space="preserve"> 460</w:t>
+        <w:t>GPU: Nvidia geforce 460</w:t>
       </w:r>
     </w:p>
     <w:p>
@@ -3617,6 +3072,336 @@
       </w:r>
     </w:p>
     <w:p/>
+    <w:p>
+      <w:r>
+        <w:t>Design</w:t>
+      </w:r>
+    </w:p>
+    <w:p>
+      <w:r>
+        <w:t>Data Dictionary</w:t>
+      </w:r>
+    </w:p>
+    <w:p>
+      <w:r>
+        <w:t>Do</w:t>
+      </w:r>
+      <w:r>
+        <w:t xml:space="preserve"> commenting</w:t>
+      </w:r>
+    </w:p>
+    <w:p>
+      <w:r>
+        <w:t>Do example algorithm</w:t>
+      </w:r>
+      <w:bookmarkStart w:id="0" w:name="_GoBack"/>
+      <w:bookmarkEnd w:id="0"/>
+    </w:p>
+    <w:p/>
+    <w:p/>
+    <w:p>
+      <w:r>
+        <w:t>Development</w:t>
+      </w:r>
+    </w:p>
+    <w:p/>
+    <w:p>
+      <w:r>
+        <w:t>I broke the software development stage into four parts: creating the initial version of the feature in question, finding any bugs that existed in the initial version, fixing those bugs to perfect the feature, and then giving that version to my end users to provide feedback on the specific feature in question that would then go into refining the feature. This cycle would then repeat until the end users were happy with the feature.</w:t>
+      </w:r>
+    </w:p>
+    <w:p>
+      <w:r>
+        <w:t>The first feature I had to develop was the system used to initialise the tank and the tank’s interior. Originally this was done by using Panda3d’s inbuilt rendering commands inside the main program itself, as shown below:</w:t>
+      </w:r>
+    </w:p>
+    <w:p>
+      <w:r>
+        <w:rPr>
+          <w:noProof/>
+          <w:lang w:eastAsia="en-GB"/>
+        </w:rPr>
+        <w:drawing>
+          <wp:inline distT="0" distB="0" distL="0" distR="0">
+            <wp:extent cx="5734050" cy="857250"/>
+            <wp:effectExtent l="0" t="0" r="0" b="0"/>
+            <wp:docPr id="8" name="Picture 8" descr="http://i.imgur.com/AoL8wac.png"/>
+            <wp:cNvGraphicFramePr>
+              <a:graphicFrameLocks xmlns:a="http://schemas.openxmlformats.org/drawingml/2006/main" noChangeAspect="1"/>
+            </wp:cNvGraphicFramePr>
+            <a:graphic xmlns:a="http://schemas.openxmlformats.org/drawingml/2006/main">
+              <a:graphicData uri="http://schemas.openxmlformats.org/drawingml/2006/picture">
+                <pic:pic xmlns:pic="http://schemas.openxmlformats.org/drawingml/2006/picture">
+                  <pic:nvPicPr>
+                    <pic:cNvPr id="0" name="Picture 1" descr="http://i.imgur.com/AoL8wac.png"/>
+                    <pic:cNvPicPr>
+                      <a:picLocks noChangeAspect="1" noChangeArrowheads="1"/>
+                    </pic:cNvPicPr>
+                  </pic:nvPicPr>
+                  <pic:blipFill>
+                    <a:blip r:embed="rId9">
+                      <a:extLst>
+                        <a:ext uri="{28A0092B-C50C-407E-A947-70E740481C1C}">
+                          <a14:useLocalDpi xmlns:a14="http://schemas.microsoft.com/office/drawing/2010/main" val="0"/>
+                        </a:ext>
+                      </a:extLst>
+                    </a:blip>
+                    <a:srcRect/>
+                    <a:stretch>
+                      <a:fillRect/>
+                    </a:stretch>
+                  </pic:blipFill>
+                  <pic:spPr bwMode="auto">
+                    <a:xfrm>
+                      <a:off x="0" y="0"/>
+                      <a:ext cx="5734050" cy="857250"/>
+                    </a:xfrm>
+                    <a:prstGeom prst="rect">
+                      <a:avLst/>
+                    </a:prstGeom>
+                    <a:noFill/>
+                    <a:ln>
+                      <a:noFill/>
+                    </a:ln>
+                  </pic:spPr>
+                </pic:pic>
+              </a:graphicData>
+            </a:graphic>
+          </wp:inline>
+        </w:drawing>
+      </w:r>
+    </w:p>
+    <w:p>
+      <w:r>
+        <w:t xml:space="preserve">However, after a few models, this would have swollen the size of the program significantly, especially when my single vehicle is made up of 20+ components. So, I decided to create a function </w:t>
+      </w:r>
+      <w:r>
+        <w:lastRenderedPageBreak/>
+        <w:t>inside my external utility library that would allow me to just supply a function with all the necessary information to create the component.</w:t>
+      </w:r>
+    </w:p>
+    <w:p>
+      <w:r>
+        <w:t>Shown below is the function inside the utility library:</w:t>
+      </w:r>
+    </w:p>
+    <w:p>
+      <w:r>
+        <w:rPr>
+          <w:noProof/>
+          <w:lang w:eastAsia="en-GB"/>
+        </w:rPr>
+        <w:drawing>
+          <wp:inline distT="0" distB="0" distL="0" distR="0">
+            <wp:extent cx="5734050" cy="2057400"/>
+            <wp:effectExtent l="0" t="0" r="0" b="0"/>
+            <wp:docPr id="7" name="Picture 7" descr="http://i.imgur.com/cVkGnsD.png"/>
+            <wp:cNvGraphicFramePr>
+              <a:graphicFrameLocks xmlns:a="http://schemas.openxmlformats.org/drawingml/2006/main" noChangeAspect="1"/>
+            </wp:cNvGraphicFramePr>
+            <a:graphic xmlns:a="http://schemas.openxmlformats.org/drawingml/2006/main">
+              <a:graphicData uri="http://schemas.openxmlformats.org/drawingml/2006/picture">
+                <pic:pic xmlns:pic="http://schemas.openxmlformats.org/drawingml/2006/picture">
+                  <pic:nvPicPr>
+                    <pic:cNvPr id="0" name="Picture 2" descr="http://i.imgur.com/cVkGnsD.png"/>
+                    <pic:cNvPicPr>
+                      <a:picLocks noChangeAspect="1" noChangeArrowheads="1"/>
+                    </pic:cNvPicPr>
+                  </pic:nvPicPr>
+                  <pic:blipFill>
+                    <a:blip r:embed="rId10">
+                      <a:extLst>
+                        <a:ext uri="{28A0092B-C50C-407E-A947-70E740481C1C}">
+                          <a14:useLocalDpi xmlns:a14="http://schemas.microsoft.com/office/drawing/2010/main" val="0"/>
+                        </a:ext>
+                      </a:extLst>
+                    </a:blip>
+                    <a:srcRect/>
+                    <a:stretch>
+                      <a:fillRect/>
+                    </a:stretch>
+                  </pic:blipFill>
+                  <pic:spPr bwMode="auto">
+                    <a:xfrm>
+                      <a:off x="0" y="0"/>
+                      <a:ext cx="5734050" cy="2057400"/>
+                    </a:xfrm>
+                    <a:prstGeom prst="rect">
+                      <a:avLst/>
+                    </a:prstGeom>
+                    <a:noFill/>
+                    <a:ln>
+                      <a:noFill/>
+                    </a:ln>
+                  </pic:spPr>
+                </pic:pic>
+              </a:graphicData>
+            </a:graphic>
+          </wp:inline>
+        </w:drawing>
+      </w:r>
+    </w:p>
+    <w:p>
+      <w:r>
+        <w:t xml:space="preserve">The function takes the model filepath of the component, the texture filepath of the component, the name of the component (this is just used for external referencing), the model that the component’s position will be set relative to, and the X, Y and Z coordinates of the component relative to the parent object. The function loads the model and parents it to panda3d’s render node, bringing it ingame. The function then loads the texture and applies it to the model. After that, it checks if the component has a parent object, and if that evaluates to anything other than true, then the model is positioned relative to the object </w:t>
+      </w:r>
+    </w:p>
+    <w:p>
+      <w:r>
+        <w:t>This function is used inside the main body of the program to initialise all the components that the tank the player is in uses. The model and texture filepaths are held inside arrays for each component, shown below:</w:t>
+      </w:r>
+    </w:p>
+    <w:p>
+      <w:r>
+        <w:rPr>
+          <w:noProof/>
+          <w:lang w:eastAsia="en-GB"/>
+        </w:rPr>
+        <w:drawing>
+          <wp:inline distT="0" distB="0" distL="0" distR="0">
+            <wp:extent cx="5734050" cy="1304925"/>
+            <wp:effectExtent l="0" t="0" r="0" b="9525"/>
+            <wp:docPr id="6" name="Picture 6" descr="http://i.imgur.com/7KpwEN8.png"/>
+            <wp:cNvGraphicFramePr>
+              <a:graphicFrameLocks xmlns:a="http://schemas.openxmlformats.org/drawingml/2006/main" noChangeAspect="1"/>
+            </wp:cNvGraphicFramePr>
+            <a:graphic xmlns:a="http://schemas.openxmlformats.org/drawingml/2006/main">
+              <a:graphicData uri="http://schemas.openxmlformats.org/drawingml/2006/picture">
+                <pic:pic xmlns:pic="http://schemas.openxmlformats.org/drawingml/2006/picture">
+                  <pic:nvPicPr>
+                    <pic:cNvPr id="0" name="Picture 3" descr="http://i.imgur.com/7KpwEN8.png"/>
+                    <pic:cNvPicPr>
+                      <a:picLocks noChangeAspect="1" noChangeArrowheads="1"/>
+                    </pic:cNvPicPr>
+                  </pic:nvPicPr>
+                  <pic:blipFill>
+                    <a:blip r:embed="rId11" cstate="print">
+                      <a:extLst>
+                        <a:ext uri="{28A0092B-C50C-407E-A947-70E740481C1C}">
+                          <a14:useLocalDpi xmlns:a14="http://schemas.microsoft.com/office/drawing/2010/main" val="0"/>
+                        </a:ext>
+                      </a:extLst>
+                    </a:blip>
+                    <a:srcRect/>
+                    <a:stretch>
+                      <a:fillRect/>
+                    </a:stretch>
+                  </pic:blipFill>
+                  <pic:spPr bwMode="auto">
+                    <a:xfrm>
+                      <a:off x="0" y="0"/>
+                      <a:ext cx="5734050" cy="1304925"/>
+                    </a:xfrm>
+                    <a:prstGeom prst="rect">
+                      <a:avLst/>
+                    </a:prstGeom>
+                    <a:noFill/>
+                    <a:ln>
+                      <a:noFill/>
+                    </a:ln>
+                  </pic:spPr>
+                </pic:pic>
+              </a:graphicData>
+            </a:graphic>
+          </wp:inline>
+        </w:drawing>
+      </w:r>
+    </w:p>
+    <w:p>
+      <w:r>
+        <w:t>And the function from the external utility library is shown below:</w:t>
+      </w:r>
+    </w:p>
+    <w:p>
+      <w:r>
+        <w:rPr>
+          <w:noProof/>
+          <w:lang w:eastAsia="en-GB"/>
+        </w:rPr>
+        <w:drawing>
+          <wp:inline distT="0" distB="0" distL="0" distR="0">
+            <wp:extent cx="5734050" cy="885825"/>
+            <wp:effectExtent l="0" t="0" r="0" b="9525"/>
+            <wp:docPr id="5" name="Picture 5" descr="http://i.imgur.com/k6DEibv.png"/>
+            <wp:cNvGraphicFramePr>
+              <a:graphicFrameLocks xmlns:a="http://schemas.openxmlformats.org/drawingml/2006/main" noChangeAspect="1"/>
+            </wp:cNvGraphicFramePr>
+            <a:graphic xmlns:a="http://schemas.openxmlformats.org/drawingml/2006/main">
+              <a:graphicData uri="http://schemas.openxmlformats.org/drawingml/2006/picture">
+                <pic:pic xmlns:pic="http://schemas.openxmlformats.org/drawingml/2006/picture">
+                  <pic:nvPicPr>
+                    <pic:cNvPr id="0" name="Picture 4" descr="http://i.imgur.com/k6DEibv.png"/>
+                    <pic:cNvPicPr>
+                      <a:picLocks noChangeAspect="1" noChangeArrowheads="1"/>
+                    </pic:cNvPicPr>
+                  </pic:nvPicPr>
+                  <pic:blipFill>
+                    <a:blip r:embed="rId12">
+                      <a:extLst>
+                        <a:ext uri="{28A0092B-C50C-407E-A947-70E740481C1C}">
+                          <a14:useLocalDpi xmlns:a14="http://schemas.microsoft.com/office/drawing/2010/main" val="0"/>
+                        </a:ext>
+                      </a:extLst>
+                    </a:blip>
+                    <a:srcRect/>
+                    <a:stretch>
+                      <a:fillRect/>
+                    </a:stretch>
+                  </pic:blipFill>
+                  <pic:spPr bwMode="auto">
+                    <a:xfrm>
+                      <a:off x="0" y="0"/>
+                      <a:ext cx="5734050" cy="885825"/>
+                    </a:xfrm>
+                    <a:prstGeom prst="rect">
+                      <a:avLst/>
+                    </a:prstGeom>
+                    <a:noFill/>
+                    <a:ln>
+                      <a:noFill/>
+                    </a:ln>
+                  </pic:spPr>
+                </pic:pic>
+              </a:graphicData>
+            </a:graphic>
+          </wp:inline>
+        </w:drawing>
+      </w:r>
+    </w:p>
+    <w:p>
+      <w:r>
+        <w:t>(this is not all the functions</w:t>
+      </w:r>
+    </w:p>
+    <w:p/>
+    <w:p/>
+    <w:p/>
+    <w:p/>
+    <w:p/>
+    <w:p/>
+    <w:p/>
+    <w:p/>
+    <w:p/>
+    <w:p/>
+    <w:p/>
+    <w:p/>
+    <w:p/>
+    <w:p/>
+    <w:p/>
+    <w:p/>
+    <w:p/>
+    <w:p/>
+    <w:p/>
+    <w:p/>
+    <w:p/>
+    <w:p/>
+    <w:p/>
+    <w:p/>
+    <w:p/>
+    <w:p/>
+    <w:p/>
+    <w:p/>
+    <w:p/>
     <w:p/>
     <w:p>
       <w:r>
@@ -3648,6 +3433,7 @@
         </w:numPr>
       </w:pPr>
       <w:r>
+        <w:lastRenderedPageBreak/>
         <w:t xml:space="preserve">Found at </w:t>
       </w:r>
       <w:r>
@@ -3713,7 +3499,7 @@
 </file>
 
 <file path=word/numbering.xml><?xml version="1.0" encoding="utf-8"?>
-<w:numbering xmlns:wpc="http://schemas.microsoft.com/office/word/2010/wordprocessingCanvas" xmlns:cx="http://schemas.microsoft.com/office/drawing/2014/chartex" xmlns:cx1="http://schemas.microsoft.com/office/drawing/2015/9/8/chartex" xmlns:cx2="http://schemas.microsoft.com/office/drawing/2015/10/21/chartex" xmlns:mc="http://schemas.openxmlformats.org/markup-compatibility/2006" xmlns:o="urn:schemas-microsoft-com:office:office" xmlns:r="http://schemas.openxmlformats.org/officeDocument/2006/relationships" xmlns:m="http://schemas.openxmlformats.org/officeDocument/2006/math" xmlns:v="urn:schemas-microsoft-com:vml" xmlns:wp14="http://schemas.microsoft.com/office/word/2010/wordprocessingDrawing" xmlns:wp="http://schemas.openxmlformats.org/drawingml/2006/wordprocessingDrawing" xmlns:w10="urn:schemas-microsoft-com:office:word" xmlns:w="http://schemas.openxmlformats.org/wordprocessingml/2006/main" xmlns:w14="http://schemas.microsoft.com/office/word/2010/wordml" xmlns:w15="http://schemas.microsoft.com/office/word/2012/wordml" xmlns:w16se="http://schemas.microsoft.com/office/word/2015/wordml/symex" xmlns:wpg="http://schemas.microsoft.com/office/word/2010/wordprocessingGroup" xmlns:wpi="http://schemas.microsoft.com/office/word/2010/wordprocessingInk" xmlns:wne="http://schemas.microsoft.com/office/word/2006/wordml" xmlns:wps="http://schemas.microsoft.com/office/word/2010/wordprocessingShape" mc:Ignorable="w14 w15 w16se wp14">
+<w:numbering xmlns:wpc="http://schemas.microsoft.com/office/word/2010/wordprocessingCanvas" xmlns:cx="http://schemas.microsoft.com/office/drawing/2014/chartex" xmlns:cx1="http://schemas.microsoft.com/office/drawing/2015/9/8/chartex" xmlns:cx2="http://schemas.microsoft.com/office/drawing/2015/10/21/chartex" xmlns:cx3="http://schemas.microsoft.com/office/drawing/2016/5/9/chartex" xmlns:cx4="http://schemas.microsoft.com/office/drawing/2016/5/10/chartex" xmlns:cx5="http://schemas.microsoft.com/office/drawing/2016/5/11/chartex" xmlns:mc="http://schemas.openxmlformats.org/markup-compatibility/2006" xmlns:o="urn:schemas-microsoft-com:office:office" xmlns:r="http://schemas.openxmlformats.org/officeDocument/2006/relationships" xmlns:m="http://schemas.openxmlformats.org/officeDocument/2006/math" xmlns:v="urn:schemas-microsoft-com:vml" xmlns:wp14="http://schemas.microsoft.com/office/word/2010/wordprocessingDrawing" xmlns:wp="http://schemas.openxmlformats.org/drawingml/2006/wordprocessingDrawing" xmlns:w10="urn:schemas-microsoft-com:office:word" xmlns:w="http://schemas.openxmlformats.org/wordprocessingml/2006/main" xmlns:w14="http://schemas.microsoft.com/office/word/2010/wordml" xmlns:w15="http://schemas.microsoft.com/office/word/2012/wordml" xmlns:w16se="http://schemas.microsoft.com/office/word/2015/wordml/symex" xmlns:wpg="http://schemas.microsoft.com/office/word/2010/wordprocessingGroup" xmlns:wpi="http://schemas.microsoft.com/office/word/2010/wordprocessingInk" xmlns:wne="http://schemas.microsoft.com/office/word/2006/wordml" xmlns:wps="http://schemas.microsoft.com/office/word/2010/wordprocessingShape" mc:Ignorable="w14 w15 w16se wp14">
   <w:abstractNum w:abstractNumId="0" w15:restartNumberingAfterBreak="0">
     <w:nsid w:val="09164092"/>
     <w:multiLevelType w:val="hybridMultilevel"/>
@@ -4357,7 +4143,7 @@
       </w:pPr>
     </w:pPrDefault>
   </w:docDefaults>
-  <w:latentStyles w:defLockedState="0" w:defUIPriority="99" w:defSemiHidden="0" w:defUnhideWhenUsed="0" w:defQFormat="0" w:count="373">
+  <w:latentStyles w:defLockedState="0" w:defUIPriority="99" w:defSemiHidden="0" w:defUnhideWhenUsed="0" w:defQFormat="0" w:count="374">
     <w:lsdException w:name="Normal" w:uiPriority="0" w:qFormat="1"/>
     <w:lsdException w:name="heading 1" w:uiPriority="9" w:qFormat="1"/>
     <w:lsdException w:name="heading 2" w:semiHidden="1" w:uiPriority="9" w:unhideWhenUsed="1" w:qFormat="1"/>
@@ -4463,7 +4249,6 @@
     <w:lsdException w:name="HTML Sample" w:semiHidden="1" w:unhideWhenUsed="1"/>
     <w:lsdException w:name="HTML Typewriter" w:semiHidden="1" w:unhideWhenUsed="1"/>
     <w:lsdException w:name="HTML Variable" w:semiHidden="1" w:unhideWhenUsed="1"/>
-    <w:lsdException w:name="Normal Table" w:semiHidden="1" w:unhideWhenUsed="1"/>
     <w:lsdException w:name="annotation subject" w:semiHidden="1" w:unhideWhenUsed="1"/>
     <w:lsdException w:name="No List" w:semiHidden="1" w:unhideWhenUsed="1"/>
     <w:lsdException w:name="Outline List 1" w:semiHidden="1" w:unhideWhenUsed="1"/>
@@ -4510,10 +4295,8 @@
     <w:lsdException w:name="Table Subtle 2" w:semiHidden="1" w:unhideWhenUsed="1"/>
     <w:lsdException w:name="Table Web 1" w:semiHidden="1" w:unhideWhenUsed="1"/>
     <w:lsdException w:name="Table Web 2" w:semiHidden="1" w:unhideWhenUsed="1"/>
-    <w:lsdException w:name="Table Web 3" w:semiHidden="1" w:unhideWhenUsed="1"/>
     <w:lsdException w:name="Balloon Text" w:semiHidden="1" w:unhideWhenUsed="1"/>
     <w:lsdException w:name="Table Grid" w:uiPriority="39"/>
-    <w:lsdException w:name="Table Theme" w:semiHidden="1" w:unhideWhenUsed="1"/>
     <w:lsdException w:name="Placeholder Text" w:semiHidden="1"/>
     <w:lsdException w:name="No Spacing" w:uiPriority="1" w:qFormat="1"/>
     <w:lsdException w:name="Light Shading" w:uiPriority="60"/>
@@ -4731,6 +4514,7 @@
     <w:lsdException w:name="List Table 7 Colorful Accent 6" w:uiPriority="52"/>
     <w:lsdException w:name="Mention" w:semiHidden="1" w:unhideWhenUsed="1"/>
     <w:lsdException w:name="Smart Hyperlink" w:semiHidden="1" w:unhideWhenUsed="1"/>
+    <w:lsdException w:name="Hashtag" w:semiHidden="1" w:unhideWhenUsed="1"/>
   </w:latentStyles>
   <w:style w:type="paragraph" w:default="1" w:styleId="Normal">
     <w:name w:val="Normal"/>

</xml_diff>